<commit_message>
Ispravljanje nekih glupih gresaka i menjanje 7. funkcionalnosti
</commit_message>
<xml_diff>
--- a/2. SSU/5. Objavljivanje teksta.docx
+++ b/2. SSU/5. Objavljivanje teksta.docx
@@ -316,111 +316,64 @@
             </w:rPr>
             <w:fldChar w:fldCharType="separate"/>
           </w:r>
-          <w:bookmarkStart w:id="0" w:name="_GoBack"/>
-          <w:bookmarkEnd w:id="0"/>
-          <w:r>
-            <w:rPr>
-              <w:rStyle w:val="Hyperlink"/>
-              <w:noProof/>
-            </w:rPr>
-            <w:fldChar w:fldCharType="begin"/>
-          </w:r>
-          <w:r>
-            <w:rPr>
-              <w:rStyle w:val="Hyperlink"/>
-              <w:noProof/>
-            </w:rPr>
-            <w:instrText xml:space="preserve"> </w:instrText>
-          </w:r>
-          <w:r>
-            <w:rPr>
-              <w:noProof/>
-            </w:rPr>
-            <w:instrText>HYPERLINK \l "_Toc34352958"</w:instrText>
-          </w:r>
-          <w:r>
-            <w:rPr>
-              <w:rStyle w:val="Hyperlink"/>
-              <w:noProof/>
-            </w:rPr>
-            <w:instrText xml:space="preserve"> </w:instrText>
-          </w:r>
-          <w:r>
-            <w:rPr>
-              <w:rStyle w:val="Hyperlink"/>
-              <w:noProof/>
-            </w:rPr>
-          </w:r>
-          <w:r>
-            <w:rPr>
-              <w:rStyle w:val="Hyperlink"/>
-              <w:noProof/>
-            </w:rPr>
-            <w:fldChar w:fldCharType="separate"/>
-          </w:r>
-          <w:r>
-            <w:rPr>
-              <w:rStyle w:val="Hyperlink"/>
-              <w:noProof/>
-              <w:lang w:val="sr-Cyrl-RS"/>
-            </w:rPr>
-            <w:t>Списак измена</w:t>
-          </w:r>
-          <w:r>
-            <w:rPr>
-              <w:noProof/>
-              <w:webHidden/>
-            </w:rPr>
-            <w:tab/>
-          </w:r>
-          <w:r>
-            <w:rPr>
-              <w:noProof/>
-              <w:webHidden/>
-            </w:rPr>
-            <w:fldChar w:fldCharType="begin"/>
-          </w:r>
-          <w:r>
-            <w:rPr>
-              <w:noProof/>
-              <w:webHidden/>
-            </w:rPr>
-            <w:instrText xml:space="preserve"> PAGEREF _Toc34352958 \h </w:instrText>
-          </w:r>
-          <w:r>
-            <w:rPr>
-              <w:noProof/>
-              <w:webHidden/>
-            </w:rPr>
-          </w:r>
-          <w:r>
-            <w:rPr>
-              <w:noProof/>
-              <w:webHidden/>
-            </w:rPr>
-            <w:fldChar w:fldCharType="separate"/>
-          </w:r>
-          <w:r>
-            <w:rPr>
-              <w:noProof/>
-              <w:webHidden/>
-            </w:rPr>
-            <w:t>3</w:t>
-          </w:r>
-          <w:r>
-            <w:rPr>
-              <w:noProof/>
-              <w:webHidden/>
-            </w:rPr>
-            <w:fldChar w:fldCharType="end"/>
-          </w:r>
-          <w:r>
-            <w:rPr>
-              <w:rStyle w:val="Hyperlink"/>
-              <w:noProof/>
-            </w:rPr>
-            <w:fldChar w:fldCharType="end"/>
-          </w:r>
+          <w:hyperlink w:anchor="_Toc34437327" w:history="1">
+            <w:r>
+              <w:rPr>
+                <w:rStyle w:val="Hyperlink"/>
+                <w:noProof/>
+                <w:lang w:val="sr-Cyrl-RS"/>
+              </w:rPr>
+              <w:t>Списак измена</w:t>
+            </w:r>
+            <w:r>
+              <w:rPr>
+                <w:noProof/>
+                <w:webHidden/>
+              </w:rPr>
+              <w:tab/>
+            </w:r>
+            <w:r>
+              <w:rPr>
+                <w:noProof/>
+                <w:webHidden/>
+              </w:rPr>
+              <w:fldChar w:fldCharType="begin"/>
+            </w:r>
+            <w:r>
+              <w:rPr>
+                <w:noProof/>
+                <w:webHidden/>
+              </w:rPr>
+              <w:instrText xml:space="preserve"> PAGEREF _Toc34437327 \h </w:instrText>
+            </w:r>
+            <w:r>
+              <w:rPr>
+                <w:noProof/>
+                <w:webHidden/>
+              </w:rPr>
+            </w:r>
+            <w:r>
+              <w:rPr>
+                <w:noProof/>
+                <w:webHidden/>
+              </w:rPr>
+              <w:fldChar w:fldCharType="separate"/>
+            </w:r>
+            <w:r>
+              <w:rPr>
+                <w:noProof/>
+                <w:webHidden/>
+              </w:rPr>
+              <w:t>3</w:t>
+            </w:r>
+            <w:r>
+              <w:rPr>
+                <w:noProof/>
+                <w:webHidden/>
+              </w:rPr>
+              <w:fldChar w:fldCharType="end"/>
+            </w:r>
+          </w:hyperlink>
         </w:p>
         <w:p>
           <w:pPr>
@@ -434,7 +387,7 @@
               <w:noProof/>
             </w:rPr>
           </w:pPr>
-          <w:hyperlink w:anchor="_Toc34352959" w:history="1">
+          <w:hyperlink w:anchor="_Toc34437328" w:history="1">
             <w:r>
               <w:rPr>
                 <w:rStyle w:val="Hyperlink"/>
@@ -477,7 +430,7 @@
                 <w:noProof/>
                 <w:webHidden/>
               </w:rPr>
-              <w:instrText xml:space="preserve"> PAGEREF _Toc34352959 \h </w:instrText>
+              <w:instrText xml:space="preserve"> PAGEREF _Toc34437328 \h </w:instrText>
             </w:r>
             <w:r>
               <w:rPr>
@@ -520,7 +473,7 @@
               <w:noProof/>
             </w:rPr>
           </w:pPr>
-          <w:hyperlink w:anchor="_Toc34352960" w:history="1">
+          <w:hyperlink w:anchor="_Toc34437329" w:history="1">
             <w:r>
               <w:rPr>
                 <w:rStyle w:val="Hyperlink"/>
@@ -563,7 +516,7 @@
                 <w:noProof/>
                 <w:webHidden/>
               </w:rPr>
-              <w:instrText xml:space="preserve"> PAGEREF _Toc34352960 \h </w:instrText>
+              <w:instrText xml:space="preserve"> PAGEREF _Toc34437329 \h </w:instrText>
             </w:r>
             <w:r>
               <w:rPr>
@@ -606,7 +559,7 @@
               <w:noProof/>
             </w:rPr>
           </w:pPr>
-          <w:hyperlink w:anchor="_Toc34352961" w:history="1">
+          <w:hyperlink w:anchor="_Toc34437330" w:history="1">
             <w:r>
               <w:rPr>
                 <w:rStyle w:val="Hyperlink"/>
@@ -649,7 +602,7 @@
                 <w:noProof/>
                 <w:webHidden/>
               </w:rPr>
-              <w:instrText xml:space="preserve"> PAGEREF _Toc34352961 \h </w:instrText>
+              <w:instrText xml:space="preserve"> PAGEREF _Toc34437330 \h </w:instrText>
             </w:r>
             <w:r>
               <w:rPr>
@@ -692,7 +645,7 @@
               <w:noProof/>
             </w:rPr>
           </w:pPr>
-          <w:hyperlink w:anchor="_Toc34352962" w:history="1">
+          <w:hyperlink w:anchor="_Toc34437331" w:history="1">
             <w:r>
               <w:rPr>
                 <w:rStyle w:val="Hyperlink"/>
@@ -735,7 +688,7 @@
                 <w:noProof/>
                 <w:webHidden/>
               </w:rPr>
-              <w:instrText xml:space="preserve"> PAGEREF _Toc34352962 \h </w:instrText>
+              <w:instrText xml:space="preserve"> PAGEREF _Toc34437331 \h </w:instrText>
             </w:r>
             <w:r>
               <w:rPr>
@@ -778,7 +731,7 @@
               <w:noProof/>
             </w:rPr>
           </w:pPr>
-          <w:hyperlink w:anchor="_Toc34352963" w:history="1">
+          <w:hyperlink w:anchor="_Toc34437332" w:history="1">
             <w:r>
               <w:rPr>
                 <w:rStyle w:val="Hyperlink"/>
@@ -821,7 +774,7 @@
                 <w:noProof/>
                 <w:webHidden/>
               </w:rPr>
-              <w:instrText xml:space="preserve"> PAGEREF _Toc34352963 \h </w:instrText>
+              <w:instrText xml:space="preserve"> PAGEREF _Toc34437332 \h </w:instrText>
             </w:r>
             <w:r>
               <w:rPr>
@@ -864,7 +817,7 @@
               <w:noProof/>
             </w:rPr>
           </w:pPr>
-          <w:hyperlink w:anchor="_Toc34352964" w:history="1">
+          <w:hyperlink w:anchor="_Toc34437333" w:history="1">
             <w:r>
               <w:rPr>
                 <w:rStyle w:val="Hyperlink"/>
@@ -886,7 +839,7 @@
                 <w:noProof/>
                 <w:lang w:val="sr-Cyrl-RS"/>
               </w:rPr>
-              <w:t>Сценарио оцењивања и коментарисања текстова</w:t>
+              <w:t>Сценарио објављивања текста</w:t>
             </w:r>
             <w:r>
               <w:rPr>
@@ -907,7 +860,7 @@
                 <w:noProof/>
                 <w:webHidden/>
               </w:rPr>
-              <w:instrText xml:space="preserve"> PAGEREF _Toc34352964 \h </w:instrText>
+              <w:instrText xml:space="preserve"> PAGEREF _Toc34437333 \h </w:instrText>
             </w:r>
             <w:r>
               <w:rPr>
@@ -950,7 +903,7 @@
               <w:noProof/>
             </w:rPr>
           </w:pPr>
-          <w:hyperlink w:anchor="_Toc34352965" w:history="1">
+          <w:hyperlink w:anchor="_Toc34437334" w:history="1">
             <w:r>
               <w:rPr>
                 <w:rStyle w:val="Hyperlink"/>
@@ -993,7 +946,7 @@
                 <w:noProof/>
                 <w:webHidden/>
               </w:rPr>
-              <w:instrText xml:space="preserve"> PAGEREF _Toc34352965 \h </w:instrText>
+              <w:instrText xml:space="preserve"> PAGEREF _Toc34437334 \h </w:instrText>
             </w:r>
             <w:r>
               <w:rPr>
@@ -1036,7 +989,7 @@
               <w:noProof/>
             </w:rPr>
           </w:pPr>
-          <w:hyperlink w:anchor="_Toc34352966" w:history="1">
+          <w:hyperlink w:anchor="_Toc34437335" w:history="1">
             <w:r>
               <w:rPr>
                 <w:rStyle w:val="Hyperlink"/>
@@ -1079,7 +1032,7 @@
                 <w:noProof/>
                 <w:webHidden/>
               </w:rPr>
-              <w:instrText xml:space="preserve"> PAGEREF _Toc34352966 \h </w:instrText>
+              <w:instrText xml:space="preserve"> PAGEREF _Toc34437335 \h </w:instrText>
             </w:r>
             <w:r>
               <w:rPr>
@@ -1122,7 +1075,7 @@
               <w:noProof/>
             </w:rPr>
           </w:pPr>
-          <w:hyperlink w:anchor="_Toc34352967" w:history="1">
+          <w:hyperlink w:anchor="_Toc34437336" w:history="1">
             <w:r>
               <w:rPr>
                 <w:rStyle w:val="Hyperlink"/>
@@ -1165,7 +1118,7 @@
                 <w:noProof/>
                 <w:webHidden/>
               </w:rPr>
-              <w:instrText xml:space="preserve"> PAGEREF _Toc34352967 \h </w:instrText>
+              <w:instrText xml:space="preserve"> PAGEREF _Toc34437336 \h </w:instrText>
             </w:r>
             <w:r>
               <w:rPr>
@@ -1208,7 +1161,7 @@
               <w:noProof/>
             </w:rPr>
           </w:pPr>
-          <w:hyperlink w:anchor="_Toc34352968" w:history="1">
+          <w:hyperlink w:anchor="_Toc34437337" w:history="1">
             <w:r>
               <w:rPr>
                 <w:rStyle w:val="Hyperlink"/>
@@ -1251,7 +1204,7 @@
                 <w:noProof/>
                 <w:webHidden/>
               </w:rPr>
-              <w:instrText xml:space="preserve"> PAGEREF _Toc34352968 \h </w:instrText>
+              <w:instrText xml:space="preserve"> PAGEREF _Toc34437337 \h </w:instrText>
             </w:r>
             <w:r>
               <w:rPr>
@@ -1294,7 +1247,7 @@
               <w:noProof/>
             </w:rPr>
           </w:pPr>
-          <w:hyperlink w:anchor="_Toc34352969" w:history="1">
+          <w:hyperlink w:anchor="_Toc34437338" w:history="1">
             <w:r>
               <w:rPr>
                 <w:rStyle w:val="Hyperlink"/>
@@ -1337,7 +1290,7 @@
                 <w:noProof/>
                 <w:webHidden/>
               </w:rPr>
-              <w:instrText xml:space="preserve"> PAGEREF _Toc34352969 \h </w:instrText>
+              <w:instrText xml:space="preserve"> PAGEREF _Toc34437338 \h </w:instrText>
             </w:r>
             <w:r>
               <w:rPr>
@@ -1380,7 +1333,7 @@
               <w:noProof/>
             </w:rPr>
           </w:pPr>
-          <w:hyperlink w:anchor="_Toc34352970" w:history="1">
+          <w:hyperlink w:anchor="_Toc34437339" w:history="1">
             <w:r>
               <w:rPr>
                 <w:rStyle w:val="Hyperlink"/>
@@ -1423,7 +1376,7 @@
                 <w:noProof/>
                 <w:webHidden/>
               </w:rPr>
-              <w:instrText xml:space="preserve"> PAGEREF _Toc34352970 \h </w:instrText>
+              <w:instrText xml:space="preserve"> PAGEREF _Toc34437339 \h </w:instrText>
             </w:r>
             <w:r>
               <w:rPr>
@@ -1466,7 +1419,7 @@
               <w:noProof/>
             </w:rPr>
           </w:pPr>
-          <w:hyperlink w:anchor="_Toc34352971" w:history="1">
+          <w:hyperlink w:anchor="_Toc34437340" w:history="1">
             <w:r>
               <w:rPr>
                 <w:rStyle w:val="Hyperlink"/>
@@ -1509,7 +1462,7 @@
                 <w:noProof/>
                 <w:webHidden/>
               </w:rPr>
-              <w:instrText xml:space="preserve"> PAGEREF _Toc34352971 \h </w:instrText>
+              <w:instrText xml:space="preserve"> PAGEREF _Toc34437340 \h </w:instrText>
             </w:r>
             <w:r>
               <w:rPr>
@@ -1552,7 +1505,7 @@
               <w:noProof/>
             </w:rPr>
           </w:pPr>
-          <w:hyperlink w:anchor="_Toc34352972" w:history="1">
+          <w:hyperlink w:anchor="_Toc34437341" w:history="1">
             <w:r>
               <w:rPr>
                 <w:rStyle w:val="Hyperlink"/>
@@ -1595,7 +1548,7 @@
                 <w:noProof/>
                 <w:webHidden/>
               </w:rPr>
-              <w:instrText xml:space="preserve"> PAGEREF _Toc34352972 \h </w:instrText>
+              <w:instrText xml:space="preserve"> PAGEREF _Toc34437341 \h </w:instrText>
             </w:r>
             <w:r>
               <w:rPr>
@@ -1638,7 +1591,7 @@
               <w:noProof/>
             </w:rPr>
           </w:pPr>
-          <w:hyperlink w:anchor="_Toc34352973" w:history="1">
+          <w:hyperlink w:anchor="_Toc34437342" w:history="1">
             <w:r>
               <w:rPr>
                 <w:rStyle w:val="Hyperlink"/>
@@ -1681,7 +1634,7 @@
                 <w:noProof/>
                 <w:webHidden/>
               </w:rPr>
-              <w:instrText xml:space="preserve"> PAGEREF _Toc34352973 \h </w:instrText>
+              <w:instrText xml:space="preserve"> PAGEREF _Toc34437342 \h </w:instrText>
             </w:r>
             <w:r>
               <w:rPr>
@@ -1742,6 +1695,8 @@
           <w:lang w:val="sr-Cyrl-RS"/>
         </w:rPr>
       </w:pPr>
+      <w:bookmarkStart w:id="0" w:name="_GoBack"/>
+      <w:bookmarkEnd w:id="0"/>
     </w:p>
     <w:p>
       <w:pPr>
@@ -1812,7 +1767,7 @@
           <w:lang w:val="sr-Cyrl-RS"/>
         </w:rPr>
       </w:pPr>
-      <w:bookmarkStart w:id="1" w:name="_Toc34352958"/>
+      <w:bookmarkStart w:id="1" w:name="_Toc34437327"/>
       <w:r>
         <w:rPr>
           <w:lang w:val="sr-Cyrl-RS"/>
@@ -2480,7 +2435,7 @@
           <w:lang w:val="sr-Cyrl-RS"/>
         </w:rPr>
       </w:pPr>
-      <w:bookmarkStart w:id="2" w:name="_Toc34352959"/>
+      <w:bookmarkStart w:id="2" w:name="_Toc34437328"/>
       <w:r>
         <w:rPr>
           <w:lang w:val="sr-Cyrl-RS"/>
@@ -2501,7 +2456,7 @@
           <w:lang w:val="sr-Cyrl-RS"/>
         </w:rPr>
       </w:pPr>
-      <w:bookmarkStart w:id="3" w:name="_Toc34352960"/>
+      <w:bookmarkStart w:id="3" w:name="_Toc34437329"/>
       <w:r>
         <w:rPr>
           <w:lang w:val="sr-Cyrl-RS"/>
@@ -2541,7 +2496,7 @@
           <w:lang w:val="sr-Cyrl-RS"/>
         </w:rPr>
       </w:pPr>
-      <w:bookmarkStart w:id="4" w:name="_Toc34352961"/>
+      <w:bookmarkStart w:id="4" w:name="_Toc34437330"/>
       <w:r>
         <w:rPr>
           <w:lang w:val="sr-Cyrl-RS"/>
@@ -2575,7 +2530,7 @@
           <w:lang w:val="sr-Cyrl-RS"/>
         </w:rPr>
       </w:pPr>
-      <w:bookmarkStart w:id="5" w:name="_Toc34352962"/>
+      <w:bookmarkStart w:id="5" w:name="_Toc34437331"/>
       <w:r>
         <w:rPr>
           <w:lang w:val="sr-Cyrl-RS"/>
@@ -2631,7 +2586,7 @@
           <w:lang w:val="sr-Cyrl-RS"/>
         </w:rPr>
       </w:pPr>
-      <w:bookmarkStart w:id="6" w:name="_Toc34352963"/>
+      <w:bookmarkStart w:id="6" w:name="_Toc34437332"/>
       <w:r>
         <w:rPr>
           <w:lang w:val="sr-Cyrl-RS"/>
@@ -2920,12 +2875,18 @@
           <w:lang w:val="sr-Cyrl-RS"/>
         </w:rPr>
       </w:pPr>
-      <w:bookmarkStart w:id="7" w:name="_Toc34352964"/>
-      <w:r>
-        <w:rPr>
-          <w:lang w:val="sr-Cyrl-RS"/>
-        </w:rPr>
-        <w:t>Сценарио оцењивања и коментарисања текстова</w:t>
+      <w:bookmarkStart w:id="7" w:name="_Toc34437333"/>
+      <w:r>
+        <w:rPr>
+          <w:lang w:val="sr-Cyrl-RS"/>
+        </w:rPr>
+        <w:t xml:space="preserve">Сценарио </w:t>
+      </w:r>
+      <w:r>
+        <w:rPr>
+          <w:lang w:val="sr-Cyrl-RS"/>
+        </w:rPr>
+        <w:t>објављивања текста</w:t>
       </w:r>
       <w:bookmarkEnd w:id="7"/>
     </w:p>
@@ -2940,7 +2901,7 @@
           <w:lang w:val="sr-Cyrl-RS"/>
         </w:rPr>
       </w:pPr>
-      <w:bookmarkStart w:id="8" w:name="_Toc34352965"/>
+      <w:bookmarkStart w:id="8" w:name="_Toc34437334"/>
       <w:r>
         <w:rPr>
           <w:lang w:val="sr-Cyrl-RS"/>
@@ -3105,7 +3066,7 @@
           <w:lang w:val="sr-Cyrl-RS"/>
         </w:rPr>
       </w:pPr>
-      <w:bookmarkStart w:id="9" w:name="_Toc34352966"/>
+      <w:bookmarkStart w:id="9" w:name="_Toc34437335"/>
       <w:r>
         <w:rPr>
           <w:lang w:val="sr-Cyrl-RS"/>
@@ -3164,7 +3125,7 @@
           <w:lang w:val="sr-Cyrl-RS"/>
         </w:rPr>
       </w:pPr>
-      <w:bookmarkStart w:id="10" w:name="_Toc34352967"/>
+      <w:bookmarkStart w:id="10" w:name="_Toc34437336"/>
       <w:r>
         <w:rPr>
           <w:lang w:val="sr-Cyrl-RS"/>
@@ -3280,7 +3241,7 @@
           <w:lang w:val="sr-Cyrl-RS"/>
         </w:rPr>
       </w:pPr>
-      <w:bookmarkStart w:id="11" w:name="_Toc34352968"/>
+      <w:bookmarkStart w:id="11" w:name="_Toc34437337"/>
       <w:r>
         <w:rPr>
           <w:lang w:val="sr-Cyrl-RS"/>
@@ -3366,7 +3327,7 @@
           <w:lang w:val="sr-Cyrl-RS"/>
         </w:rPr>
       </w:pPr>
-      <w:bookmarkStart w:id="12" w:name="_Toc34352969"/>
+      <w:bookmarkStart w:id="12" w:name="_Toc34437338"/>
       <w:r>
         <w:rPr>
           <w:lang w:val="sr-Cyrl-RS"/>
@@ -3433,19 +3394,7 @@
         <w:rPr>
           <w:lang w:val="sr-Cyrl-RS"/>
         </w:rPr>
-        <w:t xml:space="preserve">Кориснику се исписује порука „Изаберите </w:t>
-      </w:r>
-      <w:r>
-        <w:rPr>
-          <w:lang w:val="sr-Cyrl-RS"/>
-        </w:rPr>
-        <w:t>наслов</w:t>
-      </w:r>
-      <w:r>
-        <w:rPr>
-          <w:lang w:val="sr-Cyrl-RS"/>
-        </w:rPr>
-        <w:t>“.</w:t>
+        <w:t>Кориснику се исписује порука „Изаберите наслов“.</w:t>
       </w:r>
     </w:p>
     <w:p>
@@ -3459,7 +3408,7 @@
           <w:lang w:val="sr-Cyrl-RS"/>
         </w:rPr>
       </w:pPr>
-      <w:bookmarkStart w:id="13" w:name="_Toc34352970"/>
+      <w:bookmarkStart w:id="13" w:name="_Toc34437339"/>
       <w:r>
         <w:rPr>
           <w:lang w:val="sr-Cyrl-RS"/>
@@ -3543,19 +3492,7 @@
         <w:rPr>
           <w:lang w:val="sr-Cyrl-RS"/>
         </w:rPr>
-        <w:t>Кориснику се исписује порука „</w:t>
-      </w:r>
-      <w:r>
-        <w:rPr>
-          <w:lang w:val="sr-Cyrl-RS"/>
-        </w:rPr>
-        <w:t>Напишите текст</w:t>
-      </w:r>
-      <w:r>
-        <w:rPr>
-          <w:lang w:val="sr-Cyrl-RS"/>
-        </w:rPr>
-        <w:t>“</w:t>
+        <w:t>Кориснику се исписује порука „Напишите текст“</w:t>
       </w:r>
     </w:p>
     <w:p>
@@ -3569,7 +3506,7 @@
           <w:lang w:val="sr-Cyrl-RS"/>
         </w:rPr>
       </w:pPr>
-      <w:bookmarkStart w:id="14" w:name="_Toc34352971"/>
+      <w:bookmarkStart w:id="14" w:name="_Toc34437340"/>
       <w:r>
         <w:rPr>
           <w:lang w:val="sr-Cyrl-RS"/>
@@ -3614,7 +3551,7 @@
           <w:lang w:val="sr-Cyrl-RS"/>
         </w:rPr>
       </w:pPr>
-      <w:bookmarkStart w:id="15" w:name="_Toc34352972"/>
+      <w:bookmarkStart w:id="15" w:name="_Toc34437341"/>
       <w:r>
         <w:rPr>
           <w:lang w:val="sr-Cyrl-RS"/>
@@ -3654,7 +3591,7 @@
           <w:lang w:val="sr-Cyrl-RS"/>
         </w:rPr>
       </w:pPr>
-      <w:bookmarkStart w:id="16" w:name="_Toc34352973"/>
+      <w:bookmarkStart w:id="16" w:name="_Toc34437342"/>
       <w:r>
         <w:rPr>
           <w:lang w:val="sr-Cyrl-RS"/>
@@ -6060,7 +5997,7 @@
 </file>
 
 <file path=customXml/itemProps1.xml><?xml version="1.0" encoding="utf-8"?>
-<ds:datastoreItem xmlns:ds="http://schemas.openxmlformats.org/officeDocument/2006/customXml" ds:itemID="{60710718-0D63-4635-8676-7414881AB75D}">
+<ds:datastoreItem xmlns:ds="http://schemas.openxmlformats.org/officeDocument/2006/customXml" ds:itemID="{8DDD465C-8C7F-40AC-8E51-AD17C23D0338}">
   <ds:schemaRefs>
     <ds:schemaRef ds:uri="http://schemas.openxmlformats.org/officeDocument/2006/bibliography"/>
   </ds:schemaRefs>

</xml_diff>

<commit_message>
promenjen ssu broj 5
</commit_message>
<xml_diff>
--- a/2. SSU/5. Objavljivanje teksta.docx
+++ b/2. SSU/5. Objavljivanje teksta.docx
@@ -89,6 +89,7 @@
         <w:rPr>
           <w:sz w:val="40"/>
           <w:szCs w:val="40"/>
+          <w:lang w:val="sr-Cyrl-RS"/>
         </w:rPr>
       </w:pPr>
     </w:p>
@@ -99,6 +100,7 @@
         <w:rPr>
           <w:sz w:val="40"/>
           <w:szCs w:val="40"/>
+          <w:lang w:val="sr-Cyrl-RS"/>
         </w:rPr>
       </w:pPr>
       <w:r>
@@ -106,7 +108,22 @@
           <w:sz w:val="40"/>
           <w:szCs w:val="40"/>
         </w:rPr>
-        <w:t>Online library</w:t>
+        <w:t>Online</w:t>
+      </w:r>
+      <w:r>
+        <w:rPr>
+          <w:sz w:val="40"/>
+          <w:szCs w:val="40"/>
+          <w:lang w:val="sr-Cyrl-RS"/>
+        </w:rPr>
+        <w:t xml:space="preserve"> </w:t>
+      </w:r>
+      <w:r>
+        <w:rPr>
+          <w:sz w:val="40"/>
+          <w:szCs w:val="40"/>
+        </w:rPr>
+        <w:t>library</w:t>
       </w:r>
     </w:p>
     <w:p>
@@ -2057,6 +2074,82 @@
                 <w:lang w:val="sr-Cyrl-RS"/>
               </w:rPr>
             </w:pPr>
+            <w:r>
+              <w:rPr>
+                <w:lang w:val="sr-Cyrl-RS"/>
+              </w:rPr>
+              <w:t>31.3.2020.</w:t>
+            </w:r>
+          </w:p>
+        </w:tc>
+        <w:tc>
+          <w:tcPr>
+            <w:tcW w:w="2337" w:type="dxa"/>
+          </w:tcPr>
+          <w:p>
+            <w:pPr>
+              <w:rPr>
+                <w:lang w:val="sr-Cyrl-RS"/>
+              </w:rPr>
+            </w:pPr>
+            <w:r>
+              <w:rPr>
+                <w:lang w:val="sr-Cyrl-RS"/>
+              </w:rPr>
+              <w:t>3.0</w:t>
+            </w:r>
+          </w:p>
+        </w:tc>
+        <w:tc>
+          <w:tcPr>
+            <w:tcW w:w="2338" w:type="dxa"/>
+          </w:tcPr>
+          <w:p>
+            <w:pPr>
+              <w:rPr>
+                <w:lang w:val="sr-Cyrl-RS"/>
+              </w:rPr>
+            </w:pPr>
+            <w:r>
+              <w:rPr>
+                <w:lang w:val="sr-Cyrl-RS"/>
+              </w:rPr>
+              <w:t>Исправљене грешке уочене у фази формалне инспекције</w:t>
+            </w:r>
+          </w:p>
+        </w:tc>
+        <w:tc>
+          <w:tcPr>
+            <w:tcW w:w="2338" w:type="dxa"/>
+          </w:tcPr>
+          <w:p>
+            <w:pPr>
+              <w:rPr>
+                <w:lang w:val="sr-Cyrl-RS"/>
+              </w:rPr>
+            </w:pPr>
+            <w:r>
+              <w:rPr>
+                <w:lang w:val="sr-Cyrl-RS"/>
+              </w:rPr>
+              <w:t>Лука Кљајић</w:t>
+            </w:r>
+            <w:bookmarkStart w:id="1" w:name="_GoBack"/>
+            <w:bookmarkEnd w:id="1"/>
+          </w:p>
+        </w:tc>
+      </w:tr>
+      <w:tr>
+        <w:tc>
+          <w:tcPr>
+            <w:tcW w:w="2337" w:type="dxa"/>
+          </w:tcPr>
+          <w:p>
+            <w:pPr>
+              <w:rPr>
+                <w:lang w:val="sr-Cyrl-RS"/>
+              </w:rPr>
+            </w:pPr>
           </w:p>
         </w:tc>
         <w:tc>
@@ -2246,56 +2339,6 @@
           </w:p>
         </w:tc>
       </w:tr>
-      <w:tr>
-        <w:tc>
-          <w:tcPr>
-            <w:tcW w:w="2337" w:type="dxa"/>
-          </w:tcPr>
-          <w:p>
-            <w:pPr>
-              <w:rPr>
-                <w:lang w:val="sr-Cyrl-RS"/>
-              </w:rPr>
-            </w:pPr>
-          </w:p>
-        </w:tc>
-        <w:tc>
-          <w:tcPr>
-            <w:tcW w:w="2337" w:type="dxa"/>
-          </w:tcPr>
-          <w:p>
-            <w:pPr>
-              <w:rPr>
-                <w:lang w:val="sr-Cyrl-RS"/>
-              </w:rPr>
-            </w:pPr>
-          </w:p>
-        </w:tc>
-        <w:tc>
-          <w:tcPr>
-            <w:tcW w:w="2338" w:type="dxa"/>
-          </w:tcPr>
-          <w:p>
-            <w:pPr>
-              <w:rPr>
-                <w:lang w:val="sr-Cyrl-RS"/>
-              </w:rPr>
-            </w:pPr>
-          </w:p>
-        </w:tc>
-        <w:tc>
-          <w:tcPr>
-            <w:tcW w:w="2338" w:type="dxa"/>
-          </w:tcPr>
-          <w:p>
-            <w:pPr>
-              <w:rPr>
-                <w:lang w:val="sr-Cyrl-RS"/>
-              </w:rPr>
-            </w:pPr>
-          </w:p>
-        </w:tc>
-      </w:tr>
     </w:tbl>
     <w:p>
       <w:pPr>
@@ -2429,8 +2472,6 @@
           <w:lang w:val="sr-Cyrl-RS"/>
         </w:rPr>
       </w:pPr>
-      <w:bookmarkStart w:id="1" w:name="_GoBack"/>
-      <w:bookmarkEnd w:id="1"/>
     </w:p>
     <w:p>
       <w:pPr>
@@ -2708,12 +2749,6 @@
                 <w:lang w:val="sr-Cyrl-RS"/>
               </w:rPr>
             </w:pPr>
-            <w:r>
-              <w:rPr>
-                <w:lang w:val="sr-Cyrl-RS"/>
-              </w:rPr>
-              <w:t>Да ли текст мора да припада некој области?</w:t>
-            </w:r>
           </w:p>
         </w:tc>
         <w:tc>
@@ -2757,12 +2792,6 @@
                 <w:lang w:val="sr-Cyrl-RS"/>
               </w:rPr>
             </w:pPr>
-            <w:r>
-              <w:rPr>
-                <w:lang w:val="sr-Cyrl-RS"/>
-              </w:rPr>
-              <w:t>Да ли текст мора да има наслов?</w:t>
-            </w:r>
           </w:p>
         </w:tc>
         <w:tc>
@@ -3163,7 +3192,13 @@
         <w:rPr>
           <w:lang w:val="sr-Cyrl-RS"/>
         </w:rPr>
-        <w:t>Корисник стиска дугме Састави текст.</w:t>
+        <w:t>Кори</w:t>
+      </w:r>
+      <w:r>
+        <w:rPr>
+          <w:lang w:val="sr-Cyrl-RS"/>
+        </w:rPr>
+        <w:t>сник се успешно логује на свој профил.</w:t>
       </w:r>
     </w:p>
     <w:p>
@@ -3181,7 +3216,7 @@
         <w:rPr>
           <w:lang w:val="sr-Cyrl-RS"/>
         </w:rPr>
-        <w:t>Корисник бира област којој ће текст да припада.</w:t>
+        <w:t>Корисник стиска дугме Објави текст.</w:t>
       </w:r>
     </w:p>
     <w:p>
@@ -3199,7 +3234,19 @@
         <w:rPr>
           <w:lang w:val="sr-Cyrl-RS"/>
         </w:rPr>
-        <w:t>Корисник бира наслов текст.</w:t>
+        <w:t xml:space="preserve">Корисник бира </w:t>
+      </w:r>
+      <w:r>
+        <w:rPr>
+          <w:lang w:val="sr-Cyrl-RS"/>
+        </w:rPr>
+        <w:t>категорију</w:t>
+      </w:r>
+      <w:r>
+        <w:rPr>
+          <w:lang w:val="sr-Cyrl-RS"/>
+        </w:rPr>
+        <w:t xml:space="preserve"> којој ће текст да припада.</w:t>
       </w:r>
     </w:p>
     <w:p>
@@ -3217,19 +3264,19 @@
         <w:rPr>
           <w:lang w:val="sr-Cyrl-RS"/>
         </w:rPr>
-        <w:t xml:space="preserve">Корисник </w:t>
-      </w:r>
-      <w:r>
-        <w:rPr>
-          <w:lang w:val="sr-Cyrl-RS"/>
-        </w:rPr>
-        <w:t>прилаже</w:t>
-      </w:r>
-      <w:r>
-        <w:rPr>
-          <w:lang w:val="sr-Cyrl-RS"/>
-        </w:rPr>
-        <w:t xml:space="preserve"> текст.</w:t>
+        <w:t>Корисник бира наслов текст</w:t>
+      </w:r>
+      <w:r>
+        <w:rPr>
+          <w:lang w:val="sr-Cyrl-RS"/>
+        </w:rPr>
+        <w:t>а</w:t>
+      </w:r>
+      <w:r>
+        <w:rPr>
+          <w:lang w:val="sr-Cyrl-RS"/>
+        </w:rPr>
+        <w:t>.</w:t>
       </w:r>
     </w:p>
     <w:p>
@@ -3247,6 +3294,36 @@
         <w:rPr>
           <w:lang w:val="sr-Cyrl-RS"/>
         </w:rPr>
+        <w:t xml:space="preserve">Корисник </w:t>
+      </w:r>
+      <w:r>
+        <w:rPr>
+          <w:lang w:val="sr-Cyrl-RS"/>
+        </w:rPr>
+        <w:t>прилаже</w:t>
+      </w:r>
+      <w:r>
+        <w:rPr>
+          <w:lang w:val="sr-Cyrl-RS"/>
+        </w:rPr>
+        <w:t xml:space="preserve"> текст.</w:t>
+      </w:r>
+    </w:p>
+    <w:p>
+      <w:pPr>
+        <w:pStyle w:val="ListParagraph"/>
+        <w:numPr>
+          <w:ilvl w:val="0"/>
+          <w:numId w:val="8"/>
+        </w:numPr>
+        <w:rPr>
+          <w:lang w:val="sr-Cyrl-RS"/>
+        </w:rPr>
+      </w:pPr>
+      <w:r>
+        <w:rPr>
+          <w:lang w:val="sr-Cyrl-RS"/>
+        </w:rPr>
         <w:t>Корисник стиска дугме Објави којем се текст шаље на рецензију.</w:t>
       </w:r>
     </w:p>
@@ -3261,12 +3338,24 @@
           <w:lang w:val="sr-Cyrl-RS"/>
         </w:rPr>
       </w:pPr>
-      <w:bookmarkStart w:id="11" w:name="_Toc34437337"/>
-      <w:r>
-        <w:rPr>
-          <w:lang w:val="sr-Cyrl-RS"/>
-        </w:rPr>
-        <w:t>Корисник није изабрао област</w:t>
+      <w:bookmarkStart w:id="11" w:name="_Toc34437339"/>
+      <w:r>
+        <w:rPr>
+          <w:lang w:val="sr-Cyrl-RS"/>
+        </w:rPr>
+        <w:t xml:space="preserve">Корисник није </w:t>
+      </w:r>
+      <w:r>
+        <w:rPr>
+          <w:lang w:val="sr-Cyrl-RS"/>
+        </w:rPr>
+        <w:t>приложио</w:t>
+      </w:r>
+      <w:r>
+        <w:rPr>
+          <w:lang w:val="sr-Cyrl-RS"/>
+        </w:rPr>
+        <w:t xml:space="preserve"> текст</w:t>
       </w:r>
       <w:bookmarkEnd w:id="11"/>
     </w:p>
@@ -3275,7 +3364,7 @@
         <w:pStyle w:val="ListParagraph"/>
         <w:numPr>
           <w:ilvl w:val="0"/>
-          <w:numId w:val="9"/>
+          <w:numId w:val="12"/>
         </w:numPr>
         <w:rPr>
           <w:lang w:val="sr-Cyrl-RS"/>
@@ -3285,19 +3374,49 @@
         <w:rPr>
           <w:lang w:val="sr-Cyrl-RS"/>
         </w:rPr>
-        <w:t>Дешавају се акције 1, 3, 4 из сценарија 2.2.1., тј. корисник све уради само не изабере област којо</w:t>
-      </w:r>
-      <w:r>
-        <w:rPr>
-          <w:lang w:val="sr-Cyrl-RS"/>
-        </w:rPr>
-        <w:t>ј</w:t>
-      </w:r>
-      <w:r>
-        <w:rPr>
-          <w:lang w:val="sr-Cyrl-RS"/>
-        </w:rPr>
-        <w:t xml:space="preserve"> ће текст да припада.</w:t>
+        <w:t xml:space="preserve">Дешавају се акције 1, 2, </w:t>
+      </w:r>
+      <w:r>
+        <w:rPr>
+          <w:lang w:val="sr-Cyrl-RS"/>
+        </w:rPr>
+        <w:t>3</w:t>
+      </w:r>
+      <w:r>
+        <w:rPr>
+          <w:lang w:val="sr-Cyrl-RS"/>
+        </w:rPr>
+        <w:t xml:space="preserve"> </w:t>
+      </w:r>
+      <w:r>
+        <w:rPr>
+          <w:lang w:val="sr-Cyrl-RS"/>
+        </w:rPr>
+        <w:t xml:space="preserve">и 4 </w:t>
+      </w:r>
+      <w:r>
+        <w:rPr>
+          <w:lang w:val="sr-Cyrl-RS"/>
+        </w:rPr>
+        <w:t xml:space="preserve">из сценарија 2.2.1., тј. корисник све уради само не </w:t>
+      </w:r>
+      <w:r>
+        <w:rPr>
+          <w:lang w:val="sr-Cyrl-RS"/>
+        </w:rPr>
+        <w:t>приложи</w:t>
+      </w:r>
+      <w:r>
+        <w:rPr>
+          <w:lang w:val="sr-Cyrl-RS"/>
+        </w:rPr>
+        <w:t xml:space="preserve"> текст</w:t>
+      </w:r>
+      <w:r>
+        <w:rPr>
+          <w:lang w:val="sr-Cyrl-RS"/>
+        </w:rPr>
+        <w:t>.</w:t>
       </w:r>
     </w:p>
     <w:p>
@@ -3305,7 +3424,7 @@
         <w:pStyle w:val="ListParagraph"/>
         <w:numPr>
           <w:ilvl w:val="0"/>
-          <w:numId w:val="9"/>
+          <w:numId w:val="12"/>
         </w:numPr>
         <w:rPr>
           <w:lang w:val="sr-Cyrl-RS"/>
@@ -3323,7 +3442,7 @@
         <w:pStyle w:val="ListParagraph"/>
         <w:numPr>
           <w:ilvl w:val="0"/>
-          <w:numId w:val="9"/>
+          <w:numId w:val="12"/>
         </w:numPr>
         <w:rPr>
           <w:lang w:val="sr-Cyrl-RS"/>
@@ -3333,7 +3452,25 @@
         <w:rPr>
           <w:lang w:val="sr-Cyrl-RS"/>
         </w:rPr>
-        <w:t>Кориснику се исписује порука „Изаберите област“.</w:t>
+        <w:t>Кориснику се исписује порука „</w:t>
+      </w:r>
+      <w:r>
+        <w:rPr>
+          <w:lang w:val="sr-Cyrl-RS"/>
+        </w:rPr>
+        <w:t>Приложите</w:t>
+      </w:r>
+      <w:r>
+        <w:rPr>
+          <w:lang w:val="sr-Cyrl-RS"/>
+        </w:rPr>
+        <w:t xml:space="preserve"> текст“</w:t>
+      </w:r>
+      <w:r>
+        <w:rPr>
+          <w:lang w:val="sr-Cyrl-RS"/>
+        </w:rPr>
+        <w:t>.</w:t>
       </w:r>
     </w:p>
     <w:p>
@@ -3347,15 +3484,157 @@
           <w:lang w:val="sr-Cyrl-RS"/>
         </w:rPr>
       </w:pPr>
-      <w:bookmarkStart w:id="12" w:name="_Toc34437338"/>
+      <w:bookmarkStart w:id="12" w:name="_Toc34437340"/>
       <w:r>
         <w:rPr>
           <w:lang w:val="sr-Cyrl-RS"/>
         </w:rPr>
         <w:lastRenderedPageBreak/>
+        <w:t xml:space="preserve">Корисник није приложио текст у </w:t>
+      </w:r>
+      <w:r>
+        <w:rPr>
+          <w:lang w:val="ru-RU"/>
+        </w:rPr>
+        <w:t>.</w:t>
+      </w:r>
+      <w:r>
+        <w:t>pdf</w:t>
+      </w:r>
+      <w:r>
+        <w:rPr>
+          <w:lang w:val="sr-Cyrl-RS"/>
+        </w:rPr>
+        <w:t xml:space="preserve"> формату</w:t>
+      </w:r>
+    </w:p>
+    <w:p>
+      <w:pPr>
+        <w:pStyle w:val="ListParagraph"/>
+        <w:numPr>
+          <w:ilvl w:val="0"/>
+          <w:numId w:val="13"/>
+        </w:numPr>
+        <w:rPr>
+          <w:lang w:val="sr-Cyrl-RS"/>
+        </w:rPr>
+      </w:pPr>
+      <w:r>
+        <w:rPr>
+          <w:lang w:val="sr-Cyrl-RS"/>
+        </w:rPr>
+        <w:t>Дешавају се акције 1, 2, 3</w:t>
+      </w:r>
+      <w:r>
+        <w:rPr>
+          <w:lang w:val="sr-Cyrl-RS"/>
+        </w:rPr>
+        <w:t xml:space="preserve">, 4 и 5 </w:t>
+      </w:r>
+      <w:r>
+        <w:rPr>
+          <w:lang w:val="sr-Cyrl-RS"/>
+        </w:rPr>
+        <w:t>из сценарија 2.2.1., тј. корисник све уради само приложи текст</w:t>
+      </w:r>
+      <w:r>
+        <w:rPr>
+          <w:lang w:val="sr-Cyrl-RS"/>
+        </w:rPr>
+        <w:t xml:space="preserve"> у неком другом формату који није .</w:t>
+      </w:r>
+      <w:r>
+        <w:t>pdf</w:t>
+      </w:r>
+      <w:r>
+        <w:rPr>
+          <w:lang w:val="sr-Cyrl-RS"/>
+        </w:rPr>
+        <w:t>.</w:t>
+      </w:r>
+    </w:p>
+    <w:p>
+      <w:pPr>
+        <w:pStyle w:val="ListParagraph"/>
+        <w:numPr>
+          <w:ilvl w:val="0"/>
+          <w:numId w:val="13"/>
+        </w:numPr>
+        <w:rPr>
+          <w:lang w:val="sr-Cyrl-RS"/>
+        </w:rPr>
+      </w:pPr>
+      <w:r>
+        <w:rPr>
+          <w:lang w:val="sr-Cyrl-RS"/>
+        </w:rPr>
+        <w:t>Корисник стиска дугме Објави, али се текст неће послати на рецензију.</w:t>
+      </w:r>
+    </w:p>
+    <w:p>
+      <w:pPr>
+        <w:pStyle w:val="ListParagraph"/>
+        <w:numPr>
+          <w:ilvl w:val="0"/>
+          <w:numId w:val="13"/>
+        </w:numPr>
+        <w:rPr>
+          <w:lang w:val="sr-Cyrl-RS"/>
+        </w:rPr>
+      </w:pPr>
+      <w:r>
+        <w:rPr>
+          <w:lang w:val="sr-Cyrl-RS"/>
+        </w:rPr>
+        <w:t>Кориснику се исписује порука „Приложите текст</w:t>
+      </w:r>
+      <w:r>
+        <w:rPr>
+          <w:lang w:val="ru-RU"/>
+        </w:rPr>
+        <w:t xml:space="preserve"> </w:t>
+      </w:r>
+      <w:r>
+        <w:rPr>
+          <w:lang w:val="sr-Cyrl-RS"/>
+        </w:rPr>
+        <w:t>.</w:t>
+      </w:r>
+      <w:r>
+        <w:t>pdf</w:t>
+      </w:r>
+      <w:r>
+        <w:rPr>
+          <w:lang w:val="ru-RU"/>
+        </w:rPr>
+        <w:t xml:space="preserve"> </w:t>
+      </w:r>
+      <w:r>
+        <w:rPr>
+          <w:lang w:val="sr-Cyrl-RS"/>
+        </w:rPr>
+        <w:t>формату“.</w:t>
+      </w:r>
+    </w:p>
+    <w:p>
+      <w:pPr>
+        <w:pStyle w:val="Heading3"/>
+        <w:numPr>
+          <w:ilvl w:val="2"/>
+          <w:numId w:val="5"/>
+        </w:numPr>
+        <w:rPr>
+          <w:lang w:val="sr-Cyrl-RS"/>
+        </w:rPr>
+      </w:pPr>
+      <w:bookmarkStart w:id="13" w:name="_Toc34437338"/>
+      <w:r>
+        <w:rPr>
+          <w:lang w:val="sr-Cyrl-RS"/>
+        </w:rPr>
         <w:t>Корисник није изабрао наслов</w:t>
       </w:r>
-      <w:bookmarkEnd w:id="12"/>
+      <w:bookmarkEnd w:id="13"/>
     </w:p>
     <w:p>
       <w:pPr>
@@ -3372,13 +3651,19 @@
         <w:rPr>
           <w:lang w:val="sr-Cyrl-RS"/>
         </w:rPr>
-        <w:t>Дешавају се акције 1</w:t>
-      </w:r>
-      <w:r>
-        <w:rPr>
-          <w:lang w:val="sr-Cyrl-RS"/>
-        </w:rPr>
-        <w:t>, 2, 4 из сценарија 2.2.1., тј. корисник све уради само не изабере наслов текста.</w:t>
+        <w:t xml:space="preserve">Дешавају се акције 1, 2, </w:t>
+      </w:r>
+      <w:r>
+        <w:rPr>
+          <w:lang w:val="sr-Cyrl-RS"/>
+        </w:rPr>
+        <w:t>3, 5</w:t>
+      </w:r>
+      <w:r>
+        <w:rPr>
+          <w:lang w:val="sr-Cyrl-RS"/>
+        </w:rPr>
+        <w:t xml:space="preserve"> из сценарија 2.2.1., тј. корисник све уради само не изабере наслов текста.</w:t>
       </w:r>
     </w:p>
     <w:p>
@@ -3414,123 +3699,13 @@
         <w:rPr>
           <w:lang w:val="sr-Cyrl-RS"/>
         </w:rPr>
-        <w:t>Кориснику се исписује порука „Изаберите наслов“.</w:t>
-      </w:r>
-    </w:p>
-    <w:p>
-      <w:pPr>
-        <w:pStyle w:val="Heading3"/>
-        <w:numPr>
-          <w:ilvl w:val="2"/>
-          <w:numId w:val="5"/>
-        </w:numPr>
-        <w:rPr>
-          <w:lang w:val="sr-Cyrl-RS"/>
-        </w:rPr>
-      </w:pPr>
-      <w:bookmarkStart w:id="13" w:name="_Toc34437339"/>
-      <w:r>
-        <w:rPr>
-          <w:lang w:val="sr-Cyrl-RS"/>
-        </w:rPr>
-        <w:t>Корисник није написао текст</w:t>
-      </w:r>
-      <w:bookmarkEnd w:id="13"/>
-    </w:p>
-    <w:p>
-      <w:pPr>
-        <w:pStyle w:val="ListParagraph"/>
-        <w:numPr>
-          <w:ilvl w:val="0"/>
-          <w:numId w:val="12"/>
-        </w:numPr>
-        <w:rPr>
-          <w:lang w:val="sr-Cyrl-RS"/>
-        </w:rPr>
-      </w:pPr>
-      <w:r>
-        <w:rPr>
-          <w:lang w:val="sr-Cyrl-RS"/>
-        </w:rPr>
-        <w:t xml:space="preserve">Дешавају се акције 1, 2, </w:t>
-      </w:r>
-      <w:r>
-        <w:rPr>
-          <w:lang w:val="sr-Cyrl-RS"/>
-        </w:rPr>
-        <w:t>3</w:t>
-      </w:r>
-      <w:r>
-        <w:rPr>
-          <w:lang w:val="sr-Cyrl-RS"/>
-        </w:rPr>
-        <w:t xml:space="preserve"> из сценарија 2.2.1., тј. корисник све уради само не </w:t>
-      </w:r>
-      <w:r>
-        <w:rPr>
-          <w:lang w:val="sr-Cyrl-RS"/>
-        </w:rPr>
-        <w:t>приложи</w:t>
-      </w:r>
-      <w:r>
-        <w:rPr>
-          <w:lang w:val="sr-Cyrl-RS"/>
-        </w:rPr>
-        <w:t xml:space="preserve"> текст</w:t>
+        <w:t>Кориснику се исписује порука „Изаберите наслов“</w:t>
       </w:r>
       <w:r>
         <w:rPr>
           <w:lang w:val="sr-Cyrl-RS"/>
         </w:rPr>
         <w:t>.</w:t>
-      </w:r>
-    </w:p>
-    <w:p>
-      <w:pPr>
-        <w:pStyle w:val="ListParagraph"/>
-        <w:numPr>
-          <w:ilvl w:val="0"/>
-          <w:numId w:val="12"/>
-        </w:numPr>
-        <w:rPr>
-          <w:lang w:val="sr-Cyrl-RS"/>
-        </w:rPr>
-      </w:pPr>
-      <w:r>
-        <w:rPr>
-          <w:lang w:val="sr-Cyrl-RS"/>
-        </w:rPr>
-        <w:t>Корисник стиска дугме Објави, али се текст неће послати на рецензију.</w:t>
-      </w:r>
-    </w:p>
-    <w:p>
-      <w:pPr>
-        <w:pStyle w:val="ListParagraph"/>
-        <w:numPr>
-          <w:ilvl w:val="0"/>
-          <w:numId w:val="12"/>
-        </w:numPr>
-        <w:rPr>
-          <w:lang w:val="sr-Cyrl-RS"/>
-        </w:rPr>
-      </w:pPr>
-      <w:r>
-        <w:rPr>
-          <w:lang w:val="sr-Cyrl-RS"/>
-        </w:rPr>
-        <w:t>Кориснику се исписује порука „</w:t>
-      </w:r>
-      <w:r>
-        <w:rPr>
-          <w:lang w:val="sr-Cyrl-RS"/>
-        </w:rPr>
-        <w:t>Приложите</w:t>
-      </w:r>
-      <w:r>
-        <w:rPr>
-          <w:lang w:val="sr-Cyrl-RS"/>
-        </w:rPr>
-        <w:t xml:space="preserve"> текст“</w:t>
       </w:r>
     </w:p>
     <w:p>
@@ -3544,14 +3719,13 @@
           <w:lang w:val="sr-Cyrl-RS"/>
         </w:rPr>
       </w:pPr>
-      <w:bookmarkStart w:id="14" w:name="_Toc34437340"/>
       <w:r>
         <w:rPr>
           <w:lang w:val="sr-Cyrl-RS"/>
         </w:rPr>
         <w:t>Посебни захтеви</w:t>
       </w:r>
-      <w:bookmarkEnd w:id="14"/>
+      <w:bookmarkEnd w:id="12"/>
     </w:p>
     <w:p>
       <w:pPr>
@@ -3589,14 +3763,14 @@
           <w:lang w:val="sr-Cyrl-RS"/>
         </w:rPr>
       </w:pPr>
-      <w:bookmarkStart w:id="15" w:name="_Toc34437341"/>
+      <w:bookmarkStart w:id="14" w:name="_Toc34437341"/>
       <w:r>
         <w:rPr>
           <w:lang w:val="sr-Cyrl-RS"/>
         </w:rPr>
         <w:t>Предуслови</w:t>
       </w:r>
-      <w:bookmarkEnd w:id="15"/>
+      <w:bookmarkEnd w:id="14"/>
     </w:p>
     <w:p>
       <w:pPr>
@@ -3629,14 +3803,14 @@
           <w:lang w:val="sr-Cyrl-RS"/>
         </w:rPr>
       </w:pPr>
-      <w:bookmarkStart w:id="16" w:name="_Toc34437342"/>
+      <w:bookmarkStart w:id="15" w:name="_Toc34437342"/>
       <w:r>
         <w:rPr>
           <w:lang w:val="sr-Cyrl-RS"/>
         </w:rPr>
         <w:t>Последице</w:t>
       </w:r>
-      <w:bookmarkEnd w:id="16"/>
+      <w:bookmarkEnd w:id="15"/>
     </w:p>
     <w:p>
       <w:pPr>
@@ -4018,6 +4192,95 @@
     </w:lvl>
   </w:abstractNum>
   <w:abstractNum w:abstractNumId="2" w15:restartNumberingAfterBreak="0">
+    <w:nsid w:val="0D5E7D86"/>
+    <w:multiLevelType w:val="hybridMultilevel"/>
+    <w:tmpl w:val="53D205DA"/>
+    <w:lvl w:ilvl="0" w:tplc="C8D4287A">
+      <w:start w:val="1"/>
+      <w:numFmt w:val="decimal"/>
+      <w:lvlText w:val="%1."/>
+      <w:lvlJc w:val="left"/>
+      <w:pPr>
+        <w:ind w:left="2724" w:hanging="360"/>
+      </w:pPr>
+      <w:rPr>
+        <w:rFonts w:hint="default"/>
+      </w:rPr>
+    </w:lvl>
+    <w:lvl w:ilvl="1" w:tplc="04090019" w:tentative="1">
+      <w:start w:val="1"/>
+      <w:numFmt w:val="lowerLetter"/>
+      <w:lvlText w:val="%2."/>
+      <w:lvlJc w:val="left"/>
+      <w:pPr>
+        <w:ind w:left="3444" w:hanging="360"/>
+      </w:pPr>
+    </w:lvl>
+    <w:lvl w:ilvl="2" w:tplc="0409001B" w:tentative="1">
+      <w:start w:val="1"/>
+      <w:numFmt w:val="lowerRoman"/>
+      <w:lvlText w:val="%3."/>
+      <w:lvlJc w:val="right"/>
+      <w:pPr>
+        <w:ind w:left="4164" w:hanging="180"/>
+      </w:pPr>
+    </w:lvl>
+    <w:lvl w:ilvl="3" w:tplc="0409000F" w:tentative="1">
+      <w:start w:val="1"/>
+      <w:numFmt w:val="decimal"/>
+      <w:lvlText w:val="%4."/>
+      <w:lvlJc w:val="left"/>
+      <w:pPr>
+        <w:ind w:left="4884" w:hanging="360"/>
+      </w:pPr>
+    </w:lvl>
+    <w:lvl w:ilvl="4" w:tplc="04090019" w:tentative="1">
+      <w:start w:val="1"/>
+      <w:numFmt w:val="lowerLetter"/>
+      <w:lvlText w:val="%5."/>
+      <w:lvlJc w:val="left"/>
+      <w:pPr>
+        <w:ind w:left="5604" w:hanging="360"/>
+      </w:pPr>
+    </w:lvl>
+    <w:lvl w:ilvl="5" w:tplc="0409001B" w:tentative="1">
+      <w:start w:val="1"/>
+      <w:numFmt w:val="lowerRoman"/>
+      <w:lvlText w:val="%6."/>
+      <w:lvlJc w:val="right"/>
+      <w:pPr>
+        <w:ind w:left="6324" w:hanging="180"/>
+      </w:pPr>
+    </w:lvl>
+    <w:lvl w:ilvl="6" w:tplc="0409000F" w:tentative="1">
+      <w:start w:val="1"/>
+      <w:numFmt w:val="decimal"/>
+      <w:lvlText w:val="%7."/>
+      <w:lvlJc w:val="left"/>
+      <w:pPr>
+        <w:ind w:left="7044" w:hanging="360"/>
+      </w:pPr>
+    </w:lvl>
+    <w:lvl w:ilvl="7" w:tplc="04090019" w:tentative="1">
+      <w:start w:val="1"/>
+      <w:numFmt w:val="lowerLetter"/>
+      <w:lvlText w:val="%8."/>
+      <w:lvlJc w:val="left"/>
+      <w:pPr>
+        <w:ind w:left="7764" w:hanging="360"/>
+      </w:pPr>
+    </w:lvl>
+    <w:lvl w:ilvl="8" w:tplc="0409001B" w:tentative="1">
+      <w:start w:val="1"/>
+      <w:numFmt w:val="lowerRoman"/>
+      <w:lvlText w:val="%9."/>
+      <w:lvlJc w:val="right"/>
+      <w:pPr>
+        <w:ind w:left="8484" w:hanging="180"/>
+      </w:pPr>
+    </w:lvl>
+  </w:abstractNum>
+  <w:abstractNum w:abstractNumId="3" w15:restartNumberingAfterBreak="0">
     <w:nsid w:val="186520E9"/>
     <w:multiLevelType w:val="hybridMultilevel"/>
     <w:tmpl w:val="2CD42E6C"/>
@@ -4106,7 +4369,7 @@
       </w:pPr>
     </w:lvl>
   </w:abstractNum>
-  <w:abstractNum w:abstractNumId="3" w15:restartNumberingAfterBreak="0">
+  <w:abstractNum w:abstractNumId="4" w15:restartNumberingAfterBreak="0">
     <w:nsid w:val="18F36059"/>
     <w:multiLevelType w:val="hybridMultilevel"/>
     <w:tmpl w:val="90A44CC2"/>
@@ -4195,7 +4458,7 @@
       </w:pPr>
     </w:lvl>
   </w:abstractNum>
-  <w:abstractNum w:abstractNumId="4" w15:restartNumberingAfterBreak="0">
+  <w:abstractNum w:abstractNumId="5" w15:restartNumberingAfterBreak="0">
     <w:nsid w:val="37CF509E"/>
     <w:multiLevelType w:val="multilevel"/>
     <w:tmpl w:val="75AA672E"/>
@@ -4308,7 +4571,7 @@
       </w:rPr>
     </w:lvl>
   </w:abstractNum>
-  <w:abstractNum w:abstractNumId="5" w15:restartNumberingAfterBreak="0">
+  <w:abstractNum w:abstractNumId="6" w15:restartNumberingAfterBreak="0">
     <w:nsid w:val="394E2512"/>
     <w:multiLevelType w:val="hybridMultilevel"/>
     <w:tmpl w:val="CF1ABB54"/>
@@ -4397,7 +4660,7 @@
       </w:pPr>
     </w:lvl>
   </w:abstractNum>
-  <w:abstractNum w:abstractNumId="6" w15:restartNumberingAfterBreak="0">
+  <w:abstractNum w:abstractNumId="7" w15:restartNumberingAfterBreak="0">
     <w:nsid w:val="41E70871"/>
     <w:multiLevelType w:val="multilevel"/>
     <w:tmpl w:val="0409001F"/>
@@ -4483,7 +4746,7 @@
       </w:pPr>
     </w:lvl>
   </w:abstractNum>
-  <w:abstractNum w:abstractNumId="7" w15:restartNumberingAfterBreak="0">
+  <w:abstractNum w:abstractNumId="8" w15:restartNumberingAfterBreak="0">
     <w:nsid w:val="423C2D3E"/>
     <w:multiLevelType w:val="hybridMultilevel"/>
     <w:tmpl w:val="455892B6"/>
@@ -4572,7 +4835,7 @@
       </w:pPr>
     </w:lvl>
   </w:abstractNum>
-  <w:abstractNum w:abstractNumId="8" w15:restartNumberingAfterBreak="0">
+  <w:abstractNum w:abstractNumId="9" w15:restartNumberingAfterBreak="0">
     <w:nsid w:val="4E486295"/>
     <w:multiLevelType w:val="multilevel"/>
     <w:tmpl w:val="68EEEE4E"/>
@@ -4693,7 +4956,7 @@
       </w:rPr>
     </w:lvl>
   </w:abstractNum>
-  <w:abstractNum w:abstractNumId="9" w15:restartNumberingAfterBreak="0">
+  <w:abstractNum w:abstractNumId="10" w15:restartNumberingAfterBreak="0">
     <w:nsid w:val="505230B8"/>
     <w:multiLevelType w:val="hybridMultilevel"/>
     <w:tmpl w:val="04FC83E6"/>
@@ -4782,7 +5045,7 @@
       </w:pPr>
     </w:lvl>
   </w:abstractNum>
-  <w:abstractNum w:abstractNumId="10" w15:restartNumberingAfterBreak="0">
+  <w:abstractNum w:abstractNumId="11" w15:restartNumberingAfterBreak="0">
     <w:nsid w:val="601F4A99"/>
     <w:multiLevelType w:val="multilevel"/>
     <w:tmpl w:val="5FAE146C"/>
@@ -4903,7 +5166,7 @@
       </w:rPr>
     </w:lvl>
   </w:abstractNum>
-  <w:abstractNum w:abstractNumId="11" w15:restartNumberingAfterBreak="0">
+  <w:abstractNum w:abstractNumId="12" w15:restartNumberingAfterBreak="0">
     <w:nsid w:val="74F652FF"/>
     <w:multiLevelType w:val="hybridMultilevel"/>
     <w:tmpl w:val="48A2BECC"/>
@@ -4993,40 +5256,43 @@
     </w:lvl>
   </w:abstractNum>
   <w:num w:numId="1">
-    <w:abstractNumId w:val="4"/>
+    <w:abstractNumId w:val="5"/>
   </w:num>
   <w:num w:numId="2">
-    <w:abstractNumId w:val="10"/>
+    <w:abstractNumId w:val="11"/>
   </w:num>
   <w:num w:numId="3">
     <w:abstractNumId w:val="1"/>
   </w:num>
   <w:num w:numId="4">
+    <w:abstractNumId w:val="7"/>
+  </w:num>
+  <w:num w:numId="5">
+    <w:abstractNumId w:val="9"/>
+  </w:num>
+  <w:num w:numId="6">
+    <w:abstractNumId w:val="10"/>
+  </w:num>
+  <w:num w:numId="7">
+    <w:abstractNumId w:val="3"/>
+  </w:num>
+  <w:num w:numId="8">
     <w:abstractNumId w:val="6"/>
   </w:num>
-  <w:num w:numId="5">
+  <w:num w:numId="9">
     <w:abstractNumId w:val="8"/>
   </w:num>
-  <w:num w:numId="6">
-    <w:abstractNumId w:val="9"/>
-  </w:num>
-  <w:num w:numId="7">
-    <w:abstractNumId w:val="2"/>
-  </w:num>
-  <w:num w:numId="8">
-    <w:abstractNumId w:val="5"/>
-  </w:num>
-  <w:num w:numId="9">
-    <w:abstractNumId w:val="7"/>
-  </w:num>
   <w:num w:numId="10">
-    <w:abstractNumId w:val="11"/>
+    <w:abstractNumId w:val="12"/>
   </w:num>
   <w:num w:numId="11">
     <w:abstractNumId w:val="0"/>
   </w:num>
   <w:num w:numId="12">
-    <w:abstractNumId w:val="3"/>
+    <w:abstractNumId w:val="4"/>
+  </w:num>
+  <w:num w:numId="13">
+    <w:abstractNumId w:val="2"/>
   </w:num>
 </w:numbering>
 </file>
@@ -6035,7 +6301,7 @@
 </file>
 
 <file path=customXml/itemProps1.xml><?xml version="1.0" encoding="utf-8"?>
-<ds:datastoreItem xmlns:ds="http://schemas.openxmlformats.org/officeDocument/2006/customXml" ds:itemID="{4B76991A-753E-4777-BA3A-02A60268D98E}">
+<ds:datastoreItem xmlns:ds="http://schemas.openxmlformats.org/officeDocument/2006/customXml" ds:itemID="{B10BF03A-9C5D-4F4D-ABE0-D8154AE5A698}">
   <ds:schemaRefs>
     <ds:schemaRef ds:uri="http://schemas.openxmlformats.org/officeDocument/2006/bibliography"/>
   </ds:schemaRefs>

</xml_diff>